<commit_message>
modified Web content on Environemental protection
</commit_message>
<xml_diff>
--- a/EnvironmentalProtection.docx
+++ b/EnvironmentalProtection.docx
@@ -1,9 +1,17 @@
 
 <file path=word/document.xml><?xml version="1.0" encoding="utf-8"?>
-<w:document xmlns:wpc="http://schemas.microsoft.com/office/word/2010/wordprocessingCanvas" xmlns:cx="http://schemas.microsoft.com/office/drawing/2014/chartex" xmlns:cx1="http://schemas.microsoft.com/office/drawing/2015/9/8/chartex" xmlns:cx2="http://schemas.microsoft.com/office/drawing/2015/10/21/chartex" xmlns:cx3="http://schemas.microsoft.com/office/drawing/2016/5/9/chartex" xmlns:cx4="http://schemas.microsoft.com/office/drawing/2016/5/10/chartex" xmlns:cx5="http://schemas.microsoft.com/office/drawing/2016/5/11/chartex" xmlns:cx6="http://schemas.microsoft.com/office/drawing/2016/5/12/chartex" xmlns:cx7="http://schemas.microsoft.com/office/drawing/2016/5/13/chartex" xmlns:cx8="http://schemas.microsoft.com/office/drawing/2016/5/14/chartex" xmlns:mc="http://schemas.openxmlformats.org/markup-compatibility/2006" xmlns:aink="http://schemas.microsoft.com/office/drawing/2016/ink" xmlns:am3d="http://schemas.microsoft.com/office/drawing/2017/model3d" xmlns:o="urn:schemas-microsoft-com:office:office" xmlns:r="http://schemas.openxmlformats.org/officeDocument/2006/relationships" xmlns:m="http://schemas.openxmlformats.org/officeDocument/2006/math" xmlns:v="urn:schemas-microsoft-com:vml" xmlns:wp14="http://schemas.microsoft.com/office/word/2010/wordprocessingDrawing" xmlns:wp="http://schemas.openxmlformats.org/drawingml/2006/wordprocessingDrawing" xmlns:w10="urn:schemas-microsoft-com:office:word" xmlns:w="http://schemas.openxmlformats.org/wordprocessingml/2006/main" xmlns:w14="http://schemas.microsoft.com/office/word/2010/wordml" xmlns:w15="http://schemas.microsoft.com/office/word/2012/wordml" xmlns:w16cid="http://schemas.microsoft.com/office/word/2016/wordml/cid" xmlns:w16se="http://schemas.microsoft.com/office/word/2015/wordml/symex" xmlns:wpg="http://schemas.microsoft.com/office/word/2010/wordprocessingGroup" xmlns:wpi="http://schemas.microsoft.com/office/word/2010/wordprocessingInk" xmlns:wne="http://schemas.microsoft.com/office/word/2006/wordml" xmlns:wps="http://schemas.microsoft.com/office/word/2010/wordprocessingShape" mc:Ignorable="w14 w15 w16se w16cid wp14">
+<w:document xmlns:wpc="http://schemas.microsoft.com/office/word/2010/wordprocessingCanvas" xmlns:cx="http://schemas.microsoft.com/office/drawing/2014/chartex" xmlns:mc="http://schemas.openxmlformats.org/markup-compatibility/2006" xmlns:o="urn:schemas-microsoft-com:office:office" xmlns:r="http://schemas.openxmlformats.org/officeDocument/2006/relationships" xmlns:m="http://schemas.openxmlformats.org/officeDocument/2006/math" xmlns:v="urn:schemas-microsoft-com:vml" xmlns:wp14="http://schemas.microsoft.com/office/word/2010/wordprocessingDrawing" xmlns:wp="http://schemas.openxmlformats.org/drawingml/2006/wordprocessingDrawing" xmlns:w10="urn:schemas-microsoft-com:office:word" xmlns:w="http://schemas.openxmlformats.org/wordprocessingml/2006/main" xmlns:w14="http://schemas.microsoft.com/office/word/2010/wordml" xmlns:w15="http://schemas.microsoft.com/office/word/2012/wordml" xmlns:w16se="http://schemas.microsoft.com/office/word/2015/wordml/symex" xmlns:wpg="http://schemas.microsoft.com/office/word/2010/wordprocessingGroup" xmlns:wpi="http://schemas.microsoft.com/office/word/2010/wordprocessingInk" xmlns:wne="http://schemas.microsoft.com/office/word/2006/wordml" xmlns:wps="http://schemas.microsoft.com/office/word/2010/wordprocessingShape" mc:Ignorable="w14 w15 w16se wp14">
   <w:body>
     <w:p>
-      <w:r>
+      <w:pPr>
+        <w:rPr>
+          <w:b/>
+        </w:rPr>
+      </w:pPr>
+      <w:r>
+        <w:rPr>
+          <w:b/>
+        </w:rPr>
         <w:t>Home</w:t>
       </w:r>
     </w:p>
@@ -18,52 +26,192 @@
     </w:p>
     <w:p>
       <w:r>
-        <w:t>The Earth is the only planet we humans can call home, and as far as we know this is the only planet that can sustain life. Despite being our only home we humans have been misusing the Earth’s natural resources up to the limit, which has then caused many environmental problems to our pla</w:t>
+        <w:t xml:space="preserve">The Earth is the only planet we humans can call home, and as far as we know this is the only planet that can sustain life. Every day is a constant struggle for the planet to keep up with our modern lifestyle. We humans who have been utilizing and misusing nature’s resources and benefitting from it must also learn to protect it and nurture it. Our advocacy leans towards eco-friendly projects and acts of reducing wastes and other resources that might pose a threat to the environment and human health. We promote recycling and proper garbage disposal in accordance to RA 6969 </w:t>
+      </w:r>
+      <w:r>
+        <w:rPr>
+          <w:i/>
+        </w:rPr>
+        <w:t>(</w:t>
+      </w:r>
+      <w:r>
+        <w:rPr>
+          <w:bCs/>
+          <w:i/>
+        </w:rPr>
+        <w:t xml:space="preserve">Republic Act 6969 Toxic Substances, Hazardous and Nuclear Waste Control Act </w:t>
+      </w:r>
+      <w:r>
+        <w:rPr>
+          <w:bCs/>
+          <w:i/>
+        </w:rPr>
+        <w:t>of</w:t>
+      </w:r>
+      <w:r>
+        <w:rPr>
+          <w:bCs/>
+          <w:i/>
+        </w:rPr>
+        <w:t xml:space="preserve"> 1990</w:t>
+      </w:r>
+      <w:r>
+        <w:rPr>
+          <w:bCs/>
+          <w:i/>
+        </w:rPr>
+        <w:t xml:space="preserve">). </w:t>
+      </w:r>
+    </w:p>
+    <w:p>
+      <w:pPr>
+        <w:ind w:firstLine="720"/>
+      </w:pPr>
+    </w:p>
+    <w:p>
+      <w:pPr>
+        <w:rPr>
+          <w:b/>
+          <w:bCs/>
+        </w:rPr>
+      </w:pPr>
+      <w:r>
+        <w:rPr>
+          <w:b/>
+          <w:bCs/>
+        </w:rPr>
+        <w:t>Laws that Support Our Cause</w:t>
+      </w:r>
+    </w:p>
+    <w:p>
+      <w:r>
+        <w:rPr>
+          <w:bCs/>
+        </w:rPr>
+        <w:t>“REPUBLIC ACT 6969 TOXIC SUBSTANCES, HAZARDOUS AND NUCLEAR WASTE CONTROL ACT OF 1990</w:t>
+      </w:r>
+    </w:p>
+    <w:p>
+      <w:r>
+        <w:t>The law aims to regulate restrict or prohibit the importation, manufacture, processing, sale, distribution, use and disposal of chemical substances and mixtures the present unreasonable risk to human health. It territor</w:t>
+      </w:r>
+      <w:r>
+        <w:t>ial l</w:t>
+      </w:r>
+      <w:r>
+        <w:t xml:space="preserve">ikewise prohibits the entry, even in transit, of hazardous and nuclear wastes and their disposal into the Philippine </w:t>
+      </w:r>
+      <w:r>
+        <w:t>l</w:t>
       </w:r>
       <w:bookmarkStart w:id="0" w:name="_GoBack"/>
       <w:bookmarkEnd w:id="0"/>
       <w:r>
-        <w:t>net.</w:t>
-      </w:r>
-    </w:p>
-    <w:p>
-      <w:r>
-        <w:t xml:space="preserve">Mother earth is in danger; Life on Earth is in danger. Let us come together to save our life-giving and life-saving mother earth. Even a small and simple way can create a big change. Little by little as a community we can save this planet. We are part of the Earth and it is </w:t>
-      </w:r>
-      <w:proofErr w:type="spellStart"/>
-      <w:r>
-        <w:t>parth</w:t>
-      </w:r>
-      <w:proofErr w:type="spellEnd"/>
-    </w:p>
-    <w:p>
-      <w:r>
+        <w:t>imits for whatever purpose; and to provide advancement and facilitate research and studies on toxic chemicals.”</w:t>
+      </w:r>
+    </w:p>
+    <w:p>
+      <w:pPr>
+        <w:rPr>
+          <w:bCs/>
+        </w:rPr>
+      </w:pPr>
+      <w:r>
+        <w:rPr>
+          <w:bCs/>
+        </w:rPr>
+        <w:t>REPUBLIC ACT 9003 ECOLOGICAL SOLID WASTE MANAGEMENT ACT OF 2000</w:t>
+      </w:r>
+    </w:p>
+    <w:p>
+      <w:r>
+        <w:t>In partnership with stakeholders, the law aims to adopt a systematic, comprehensive and ecological solid waste management program that shall ensure the protection of public health and environment. The law ensures proper segregation, collection, storage, treatment and disposal of solid waste through the formulation and adaptation of best eco-waste products</w:t>
+      </w:r>
+    </w:p>
+    <w:p>
+      <w:r>
+        <w:t xml:space="preserve">PRESIDENTIAL DECREE 1586 ENVIRONMENTAL IMPACT STATEMENT (EIS) STATEMENT OF 1978 </w:t>
+      </w:r>
+    </w:p>
+    <w:p>
+      <w:r>
+        <w:t>The Environment Impact Assessment System was formally established in 1978 with the enactment of Presidential Decree no. 1586 to facilitate the attainment and maintenance of rational and orderly balance between socio-economic development and environmental protection. EIA is a planning and management tool that will help government, decision makers, the proponents and the affected community address the negative consequences or risks on the environment. The process assures implementation of environment-friendly projects.</w:t>
+      </w:r>
+    </w:p>
+    <w:p>
+      <w:pPr>
+        <w:rPr>
+          <w:b/>
+        </w:rPr>
+      </w:pPr>
+    </w:p>
+    <w:p>
+      <w:pPr>
+        <w:rPr>
+          <w:b/>
+        </w:rPr>
+      </w:pPr>
+      <w:r>
+        <w:rPr>
+          <w:b/>
+        </w:rPr>
         <w:t>Vision-Mission</w:t>
       </w:r>
     </w:p>
     <w:p>
       <w:r>
-        <w:t xml:space="preserve">We envision the barangay of </w:t>
-      </w:r>
-      <w:proofErr w:type="spellStart"/>
-      <w:r>
-        <w:t>Bakakeng</w:t>
-      </w:r>
-      <w:proofErr w:type="spellEnd"/>
-      <w:r>
-        <w:t xml:space="preserve"> Norte to be a clean and green community, that upholds the values and practices of protecting and preserving the environment, to respect the mountains ecosystem. We see to it that no resources go to waste, and have the community participate and help with our cause</w:t>
-      </w:r>
-      <w:r>
-        <w:t>.</w:t>
+        <w:t xml:space="preserve">We envision the barangay of Bakakeng Norte to be a clean and green community, that upholds the values and practices for protecting and preserving the environment that respects the mountains ecosystem. We see to it that no resources go to waste, and have the community participate and help with our cause. </w:t>
       </w:r>
     </w:p>
     <w:p/>
     <w:p>
-      <w:r>
-        <w:t>The current statu</w:t>
-      </w:r>
-      <w:r>
-        <w:t>s quo around the world …</w:t>
+      <w:pPr>
+        <w:rPr>
+          <w:b/>
+        </w:rPr>
+      </w:pPr>
+      <w:r>
+        <w:rPr>
+          <w:b/>
+        </w:rPr>
+        <w:t>Be aware</w:t>
+      </w:r>
+    </w:p>
+    <w:p>
+      <w:r>
+        <w:rPr>
+          <w:b/>
+        </w:rPr>
+        <w:tab/>
+      </w:r>
+      <w:r>
+        <w:t xml:space="preserve">According to the interview conducted from the Barangay officials in Bakakeng Norte, one of the aforementioned problems concerning the environment is that some households do not segregate their garbage, this can be a handful especially for the garbage collectors who have to sort out the garbage beforehand. The garbage disposal schedule is not being followed by some residents and at in some days’ garbage collection tend to be late.  Littering is also another issue that was mentioned by the interviewed officials. On a minor scale one of the issues that was raised by one of the officials is the burning of garbage that occurs occasionally on some houses, this can pose a dangerous threat to resident’s health if inhaled and should be stopped and condoned. </w:t>
+      </w:r>
+    </w:p>
+    <w:p>
+      <w:r>
+        <w:rPr>
+          <w:b/>
+        </w:rPr>
+        <w:tab/>
+      </w:r>
+    </w:p>
+    <w:p>
+      <w:pPr>
+        <w:rPr>
+          <w:b/>
+        </w:rPr>
+      </w:pPr>
+      <w:r>
+        <w:rPr>
+          <w:b/>
+        </w:rPr>
+        <w:t>Help out in your own way</w:t>
+      </w:r>
+    </w:p>
+    <w:p>
+      <w:r>
+        <w:t>In your household:</w:t>
       </w:r>
     </w:p>
     <w:p>
@@ -71,11 +219,11 @@
         <w:pStyle w:val="ListParagraph"/>
         <w:numPr>
           <w:ilvl w:val="0"/>
-          <w:numId w:val="1"/>
-        </w:numPr>
-      </w:pPr>
-      <w:r>
-        <w:t>Only 1% of China’s 560 million city residents breathe air that is considered safe by the European Union.</w:t>
+          <w:numId w:val="3"/>
+        </w:numPr>
+      </w:pPr>
+      <w:r>
+        <w:t>Segregate your waste</w:t>
       </w:r>
     </w:p>
     <w:p>
@@ -83,11 +231,83 @@
         <w:pStyle w:val="ListParagraph"/>
         <w:numPr>
           <w:ilvl w:val="0"/>
-          <w:numId w:val="1"/>
-        </w:numPr>
-      </w:pPr>
-      <w:r>
-        <w:t>The wall street bailout is costing taxpayers around $700 billion and growing yet, just 4% of the wall street bailout could end world hunger.</w:t>
+          <w:numId w:val="2"/>
+        </w:numPr>
+      </w:pPr>
+      <w:r>
+        <w:t>Have your home practice proper waste disposal by segregating your trash into non-biodegradable</w:t>
+      </w:r>
+      <w:r>
+        <w:rPr>
+          <w:i/>
+        </w:rPr>
+        <w:t>(di-nabubulok)</w:t>
+      </w:r>
+      <w:r>
+        <w:t xml:space="preserve">, biodegradable trash </w:t>
+      </w:r>
+      <w:r>
+        <w:rPr>
+          <w:i/>
+        </w:rPr>
+        <w:t>(nabubulok)</w:t>
+      </w:r>
+      <w:r>
+        <w:rPr>
+          <w:i/>
+        </w:rPr>
+        <w:t xml:space="preserve">. </w:t>
+      </w:r>
+      <w:r>
+        <w:t>Your biodegradable trash can serve the purpose of being a compost for your garden and will serve as a natural fertilizer. While your non-biodegradable waste can be segregated further into different categories namely:</w:t>
+      </w:r>
+    </w:p>
+    <w:p>
+      <w:pPr>
+        <w:pStyle w:val="ListParagraph"/>
+        <w:numPr>
+          <w:ilvl w:val="2"/>
+          <w:numId w:val="2"/>
+        </w:numPr>
+      </w:pPr>
+      <w:r>
+        <w:t>Paper</w:t>
+      </w:r>
+    </w:p>
+    <w:p>
+      <w:pPr>
+        <w:pStyle w:val="ListParagraph"/>
+        <w:numPr>
+          <w:ilvl w:val="2"/>
+          <w:numId w:val="2"/>
+        </w:numPr>
+      </w:pPr>
+      <w:r>
+        <w:t>Cardboard</w:t>
+      </w:r>
+    </w:p>
+    <w:p>
+      <w:pPr>
+        <w:pStyle w:val="ListParagraph"/>
+        <w:numPr>
+          <w:ilvl w:val="2"/>
+          <w:numId w:val="2"/>
+        </w:numPr>
+      </w:pPr>
+      <w:r>
+        <w:t>Glass</w:t>
+      </w:r>
+    </w:p>
+    <w:p>
+      <w:pPr>
+        <w:pStyle w:val="ListParagraph"/>
+        <w:numPr>
+          <w:ilvl w:val="2"/>
+          <w:numId w:val="2"/>
+        </w:numPr>
+      </w:pPr>
+      <w:r>
+        <w:t>Plastic Bottles</w:t>
       </w:r>
     </w:p>
     <w:p>
@@ -95,11 +315,11 @@
         <w:pStyle w:val="ListParagraph"/>
         <w:numPr>
           <w:ilvl w:val="0"/>
-          <w:numId w:val="1"/>
-        </w:numPr>
-      </w:pPr>
-      <w:r>
-        <w:t>Less than 1% of the world’s freshwater is readily available for human use.</w:t>
+          <w:numId w:val="3"/>
+        </w:numPr>
+      </w:pPr>
+      <w:r>
+        <w:t>Plant a tree or plants that can absorb carbon monoxide than ordinary household plants</w:t>
       </w:r>
     </w:p>
     <w:p>
@@ -107,11 +327,11 @@
         <w:pStyle w:val="ListParagraph"/>
         <w:numPr>
           <w:ilvl w:val="0"/>
-          <w:numId w:val="1"/>
-        </w:numPr>
-      </w:pPr>
-      <w:r>
-        <w:t>The U.S daily trash production is equal to the weight of the Empire State Building.</w:t>
+          <w:numId w:val="3"/>
+        </w:numPr>
+      </w:pPr>
+      <w:r>
+        <w:t>Do not waste water, and make sure to avoid leaky faucets</w:t>
       </w:r>
     </w:p>
     <w:p>
@@ -119,11 +339,11 @@
         <w:pStyle w:val="ListParagraph"/>
         <w:numPr>
           <w:ilvl w:val="0"/>
-          <w:numId w:val="1"/>
-        </w:numPr>
-      </w:pPr>
-      <w:r>
-        <w:t>The Iraq war has cost somewhere in the neighborhood of $3 trillion</w:t>
+          <w:numId w:val="3"/>
+        </w:numPr>
+      </w:pPr>
+      <w:r>
+        <w:t>Save power by turning off your lights during the day or when not in use. This can help save you from spending too much on electricity plus you’re able to contribute to our cause.</w:t>
       </w:r>
     </w:p>
     <w:p>
@@ -131,11 +351,11 @@
         <w:pStyle w:val="ListParagraph"/>
         <w:numPr>
           <w:ilvl w:val="0"/>
-          <w:numId w:val="1"/>
-        </w:numPr>
-      </w:pPr>
-      <w:r>
-        <w:t>20 to 50 metric tons of electronic waste are generated worldwide every year.</w:t>
+          <w:numId w:val="3"/>
+        </w:numPr>
+      </w:pPr>
+      <w:r>
+        <w:t>Follow the barangay’s garbage disposal schedule. This way dogs won’t end up scattering the trash from the trash pile and it won’t create a pungent smell that might inconvenience the community.</w:t>
       </w:r>
     </w:p>
     <w:p>
@@ -143,11 +363,11 @@
         <w:pStyle w:val="ListParagraph"/>
         <w:numPr>
           <w:ilvl w:val="0"/>
-          <w:numId w:val="1"/>
-        </w:numPr>
-      </w:pPr>
-      <w:r>
-        <w:t>One in 4 mammals is at risk of extinction.</w:t>
+          <w:numId w:val="3"/>
+        </w:numPr>
+      </w:pPr>
+      <w:r>
+        <w:t>Do not burn your garbage, this is not the proper way to dispose of your garbage. In fact, you are creating toxic fumes that will be dangerous to both your health and the people nearby who is inhaling the smoke coming from the burnt waste.</w:t>
       </w:r>
     </w:p>
     <w:p>
@@ -155,11 +375,135 @@
         <w:pStyle w:val="ListParagraph"/>
         <w:numPr>
           <w:ilvl w:val="0"/>
-          <w:numId w:val="1"/>
-        </w:numPr>
-      </w:pPr>
-      <w:r>
-        <w:t>At least 50 million acres of rainforest are lost every year, totaling an area the size of England, Wales and Scotland combined</w:t>
+          <w:numId w:val="3"/>
+        </w:numPr>
+      </w:pPr>
+      <w:r>
+        <w:t xml:space="preserve">When shopping for grocery or household items, try to be minimal about using plastic “sando” bags, and use an ecofriendly bag instead. </w:t>
+      </w:r>
+    </w:p>
+    <w:p>
+      <w:pPr>
+        <w:pStyle w:val="ListParagraph"/>
+        <w:numPr>
+          <w:ilvl w:val="0"/>
+          <w:numId w:val="3"/>
+        </w:numPr>
+      </w:pPr>
+      <w:r>
+        <w:t>Avoid using products that contain UFCs, these contains chemicals that is affecting the Earth’s ozone layer.</w:t>
+      </w:r>
+    </w:p>
+    <w:p>
+      <w:pPr>
+        <w:pStyle w:val="ListParagraph"/>
+        <w:numPr>
+          <w:ilvl w:val="0"/>
+          <w:numId w:val="3"/>
+        </w:numPr>
+      </w:pPr>
+      <w:r>
+        <w:t>If you are in position of a vehicle, please have a biweekly emission testing to minimize the smog created by your vehicle.</w:t>
+      </w:r>
+    </w:p>
+    <w:p>
+      <w:pPr>
+        <w:pStyle w:val="ListParagraph"/>
+        <w:numPr>
+          <w:ilvl w:val="0"/>
+          <w:numId w:val="3"/>
+        </w:numPr>
+      </w:pPr>
+      <w:r>
+        <w:t>We encourage the community to sought renewable power sources to avoid wasting resources.</w:t>
+      </w:r>
+    </w:p>
+    <w:p>
+      <w:pPr>
+        <w:pStyle w:val="ListParagraph"/>
+        <w:numPr>
+          <w:ilvl w:val="0"/>
+          <w:numId w:val="3"/>
+        </w:numPr>
+      </w:pPr>
+      <w:r>
+        <w:t>Follow the 4Rs</w:t>
+      </w:r>
+    </w:p>
+    <w:p>
+      <w:pPr>
+        <w:pStyle w:val="ListParagraph"/>
+        <w:numPr>
+          <w:ilvl w:val="1"/>
+          <w:numId w:val="3"/>
+        </w:numPr>
+      </w:pPr>
+      <w:r>
+        <w:lastRenderedPageBreak/>
+        <w:t>Reduce</w:t>
+      </w:r>
+    </w:p>
+    <w:p>
+      <w:pPr>
+        <w:pStyle w:val="ListParagraph"/>
+        <w:numPr>
+          <w:ilvl w:val="1"/>
+          <w:numId w:val="3"/>
+        </w:numPr>
+      </w:pPr>
+      <w:r>
+        <w:t>Reuse</w:t>
+      </w:r>
+    </w:p>
+    <w:p>
+      <w:pPr>
+        <w:pStyle w:val="ListParagraph"/>
+        <w:numPr>
+          <w:ilvl w:val="1"/>
+          <w:numId w:val="3"/>
+        </w:numPr>
+      </w:pPr>
+      <w:r>
+        <w:t>Recycle</w:t>
+      </w:r>
+    </w:p>
+    <w:p>
+      <w:pPr>
+        <w:pStyle w:val="ListParagraph"/>
+        <w:numPr>
+          <w:ilvl w:val="1"/>
+          <w:numId w:val="3"/>
+        </w:numPr>
+      </w:pPr>
+      <w:r>
+        <w:t>Repeat</w:t>
+      </w:r>
+    </w:p>
+    <w:p/>
+    <w:p/>
+    <w:p/>
+    <w:p>
+      <w:pPr>
+        <w:ind w:left="14400"/>
+      </w:pPr>
+      <w:r>
+        <w:br w:type="page"/>
+      </w:r>
+    </w:p>
+    <w:p>
+      <w:r>
+        <w:lastRenderedPageBreak/>
+        <w:t>Resources:</w:t>
+      </w:r>
+    </w:p>
+    <w:p>
+      <w:r>
+        <w:t>https://ecac.emb.gov.ph/?page_id=43</w:t>
+      </w:r>
+    </w:p>
+    <w:p>
+      <w:r>
+        <w:t>http://119.92.161.2/embgovph/ecac/LGUCorner/MajorEnvironmentalLaws/PresidentialDecree1586EnvironmentalImpactStat.aspx</w:t>
       </w:r>
     </w:p>
     <w:p/>
@@ -174,8 +518,207 @@
 </file>
 
 <file path=word/numbering.xml><?xml version="1.0" encoding="utf-8"?>
-<w:numbering xmlns:wpc="http://schemas.microsoft.com/office/word/2010/wordprocessingCanvas" xmlns:cx="http://schemas.microsoft.com/office/drawing/2014/chartex" xmlns:cx1="http://schemas.microsoft.com/office/drawing/2015/9/8/chartex" xmlns:cx2="http://schemas.microsoft.com/office/drawing/2015/10/21/chartex" xmlns:cx3="http://schemas.microsoft.com/office/drawing/2016/5/9/chartex" xmlns:cx4="http://schemas.microsoft.com/office/drawing/2016/5/10/chartex" xmlns:cx5="http://schemas.microsoft.com/office/drawing/2016/5/11/chartex" xmlns:cx6="http://schemas.microsoft.com/office/drawing/2016/5/12/chartex" xmlns:cx7="http://schemas.microsoft.com/office/drawing/2016/5/13/chartex" xmlns:cx8="http://schemas.microsoft.com/office/drawing/2016/5/14/chartex" xmlns:mc="http://schemas.openxmlformats.org/markup-compatibility/2006" xmlns:aink="http://schemas.microsoft.com/office/drawing/2016/ink" xmlns:am3d="http://schemas.microsoft.com/office/drawing/2017/model3d" xmlns:o="urn:schemas-microsoft-com:office:office" xmlns:r="http://schemas.openxmlformats.org/officeDocument/2006/relationships" xmlns:m="http://schemas.openxmlformats.org/officeDocument/2006/math" xmlns:v="urn:schemas-microsoft-com:vml" xmlns:wp14="http://schemas.microsoft.com/office/word/2010/wordprocessingDrawing" xmlns:wp="http://schemas.openxmlformats.org/drawingml/2006/wordprocessingDrawing" xmlns:w10="urn:schemas-microsoft-com:office:word" xmlns:w="http://schemas.openxmlformats.org/wordprocessingml/2006/main" xmlns:w14="http://schemas.microsoft.com/office/word/2010/wordml" xmlns:w15="http://schemas.microsoft.com/office/word/2012/wordml" xmlns:w16cid="http://schemas.microsoft.com/office/word/2016/wordml/cid" xmlns:w16se="http://schemas.microsoft.com/office/word/2015/wordml/symex" xmlns:wpg="http://schemas.microsoft.com/office/word/2010/wordprocessingGroup" xmlns:wpi="http://schemas.microsoft.com/office/word/2010/wordprocessingInk" xmlns:wne="http://schemas.microsoft.com/office/word/2006/wordml" xmlns:wps="http://schemas.microsoft.com/office/word/2010/wordprocessingShape" mc:Ignorable="w14 w15 w16se w16cid wp14">
+<w:numbering xmlns:wpc="http://schemas.microsoft.com/office/word/2010/wordprocessingCanvas" xmlns:cx="http://schemas.microsoft.com/office/drawing/2014/chartex" xmlns:mc="http://schemas.openxmlformats.org/markup-compatibility/2006" xmlns:o="urn:schemas-microsoft-com:office:office" xmlns:r="http://schemas.openxmlformats.org/officeDocument/2006/relationships" xmlns:m="http://schemas.openxmlformats.org/officeDocument/2006/math" xmlns:v="urn:schemas-microsoft-com:vml" xmlns:wp14="http://schemas.microsoft.com/office/word/2010/wordprocessingDrawing" xmlns:wp="http://schemas.openxmlformats.org/drawingml/2006/wordprocessingDrawing" xmlns:w10="urn:schemas-microsoft-com:office:word" xmlns:w="http://schemas.openxmlformats.org/wordprocessingml/2006/main" xmlns:w14="http://schemas.microsoft.com/office/word/2010/wordml" xmlns:w15="http://schemas.microsoft.com/office/word/2012/wordml" xmlns:w16se="http://schemas.microsoft.com/office/word/2015/wordml/symex" xmlns:wpg="http://schemas.microsoft.com/office/word/2010/wordprocessingGroup" xmlns:wpi="http://schemas.microsoft.com/office/word/2010/wordprocessingInk" xmlns:wne="http://schemas.microsoft.com/office/word/2006/wordml" xmlns:wps="http://schemas.microsoft.com/office/word/2010/wordprocessingShape" mc:Ignorable="w14 w15 w16se wp14">
   <w:abstractNum w:abstractNumId="0" w15:restartNumberingAfterBreak="0">
+    <w:nsid w:val="13D872D0"/>
+    <w:multiLevelType w:val="hybridMultilevel"/>
+    <w:tmpl w:val="DB141E62"/>
+    <w:lvl w:ilvl="0" w:tplc="34090001">
+      <w:start w:val="1"/>
+      <w:numFmt w:val="bullet"/>
+      <w:lvlText w:val=""/>
+      <w:lvlJc w:val="left"/>
+      <w:pPr>
+        <w:ind w:left="1440" w:hanging="360"/>
+      </w:pPr>
+      <w:rPr>
+        <w:rFonts w:ascii="Symbol" w:hAnsi="Symbol" w:hint="default"/>
+      </w:rPr>
+    </w:lvl>
+    <w:lvl w:ilvl="1" w:tplc="34090003">
+      <w:start w:val="1"/>
+      <w:numFmt w:val="bullet"/>
+      <w:lvlText w:val="o"/>
+      <w:lvlJc w:val="left"/>
+      <w:pPr>
+        <w:ind w:left="2160" w:hanging="360"/>
+      </w:pPr>
+      <w:rPr>
+        <w:rFonts w:ascii="Courier New" w:hAnsi="Courier New" w:cs="Courier New" w:hint="default"/>
+      </w:rPr>
+    </w:lvl>
+    <w:lvl w:ilvl="2" w:tplc="34090005">
+      <w:start w:val="1"/>
+      <w:numFmt w:val="bullet"/>
+      <w:lvlText w:val=""/>
+      <w:lvlJc w:val="left"/>
+      <w:pPr>
+        <w:ind w:left="2880" w:hanging="360"/>
+      </w:pPr>
+      <w:rPr>
+        <w:rFonts w:ascii="Wingdings" w:hAnsi="Wingdings" w:hint="default"/>
+      </w:rPr>
+    </w:lvl>
+    <w:lvl w:ilvl="3" w:tplc="34090001" w:tentative="1">
+      <w:start w:val="1"/>
+      <w:numFmt w:val="bullet"/>
+      <w:lvlText w:val=""/>
+      <w:lvlJc w:val="left"/>
+      <w:pPr>
+        <w:ind w:left="3600" w:hanging="360"/>
+      </w:pPr>
+      <w:rPr>
+        <w:rFonts w:ascii="Symbol" w:hAnsi="Symbol" w:hint="default"/>
+      </w:rPr>
+    </w:lvl>
+    <w:lvl w:ilvl="4" w:tplc="34090003" w:tentative="1">
+      <w:start w:val="1"/>
+      <w:numFmt w:val="bullet"/>
+      <w:lvlText w:val="o"/>
+      <w:lvlJc w:val="left"/>
+      <w:pPr>
+        <w:ind w:left="4320" w:hanging="360"/>
+      </w:pPr>
+      <w:rPr>
+        <w:rFonts w:ascii="Courier New" w:hAnsi="Courier New" w:cs="Courier New" w:hint="default"/>
+      </w:rPr>
+    </w:lvl>
+    <w:lvl w:ilvl="5" w:tplc="34090005" w:tentative="1">
+      <w:start w:val="1"/>
+      <w:numFmt w:val="bullet"/>
+      <w:lvlText w:val=""/>
+      <w:lvlJc w:val="left"/>
+      <w:pPr>
+        <w:ind w:left="5040" w:hanging="360"/>
+      </w:pPr>
+      <w:rPr>
+        <w:rFonts w:ascii="Wingdings" w:hAnsi="Wingdings" w:hint="default"/>
+      </w:rPr>
+    </w:lvl>
+    <w:lvl w:ilvl="6" w:tplc="34090001" w:tentative="1">
+      <w:start w:val="1"/>
+      <w:numFmt w:val="bullet"/>
+      <w:lvlText w:val=""/>
+      <w:lvlJc w:val="left"/>
+      <w:pPr>
+        <w:ind w:left="5760" w:hanging="360"/>
+      </w:pPr>
+      <w:rPr>
+        <w:rFonts w:ascii="Symbol" w:hAnsi="Symbol" w:hint="default"/>
+      </w:rPr>
+    </w:lvl>
+    <w:lvl w:ilvl="7" w:tplc="34090003" w:tentative="1">
+      <w:start w:val="1"/>
+      <w:numFmt w:val="bullet"/>
+      <w:lvlText w:val="o"/>
+      <w:lvlJc w:val="left"/>
+      <w:pPr>
+        <w:ind w:left="6480" w:hanging="360"/>
+      </w:pPr>
+      <w:rPr>
+        <w:rFonts w:ascii="Courier New" w:hAnsi="Courier New" w:cs="Courier New" w:hint="default"/>
+      </w:rPr>
+    </w:lvl>
+    <w:lvl w:ilvl="8" w:tplc="34090005" w:tentative="1">
+      <w:start w:val="1"/>
+      <w:numFmt w:val="bullet"/>
+      <w:lvlText w:val=""/>
+      <w:lvlJc w:val="left"/>
+      <w:pPr>
+        <w:ind w:left="7200" w:hanging="360"/>
+      </w:pPr>
+      <w:rPr>
+        <w:rFonts w:ascii="Wingdings" w:hAnsi="Wingdings" w:hint="default"/>
+      </w:rPr>
+    </w:lvl>
+  </w:abstractNum>
+  <w:abstractNum w:abstractNumId="1" w15:restartNumberingAfterBreak="0">
+    <w:nsid w:val="49E346B2"/>
+    <w:multiLevelType w:val="hybridMultilevel"/>
+    <w:tmpl w:val="4E28BD22"/>
+    <w:lvl w:ilvl="0" w:tplc="3409000F">
+      <w:start w:val="1"/>
+      <w:numFmt w:val="decimal"/>
+      <w:lvlText w:val="%1."/>
+      <w:lvlJc w:val="left"/>
+      <w:pPr>
+        <w:ind w:left="720" w:hanging="360"/>
+      </w:pPr>
+    </w:lvl>
+    <w:lvl w:ilvl="1" w:tplc="34090019">
+      <w:start w:val="1"/>
+      <w:numFmt w:val="lowerLetter"/>
+      <w:lvlText w:val="%2."/>
+      <w:lvlJc w:val="left"/>
+      <w:pPr>
+        <w:ind w:left="1440" w:hanging="360"/>
+      </w:pPr>
+    </w:lvl>
+    <w:lvl w:ilvl="2" w:tplc="3409001B" w:tentative="1">
+      <w:start w:val="1"/>
+      <w:numFmt w:val="lowerRoman"/>
+      <w:lvlText w:val="%3."/>
+      <w:lvlJc w:val="right"/>
+      <w:pPr>
+        <w:ind w:left="2160" w:hanging="180"/>
+      </w:pPr>
+    </w:lvl>
+    <w:lvl w:ilvl="3" w:tplc="3409000F" w:tentative="1">
+      <w:start w:val="1"/>
+      <w:numFmt w:val="decimal"/>
+      <w:lvlText w:val="%4."/>
+      <w:lvlJc w:val="left"/>
+      <w:pPr>
+        <w:ind w:left="2880" w:hanging="360"/>
+      </w:pPr>
+    </w:lvl>
+    <w:lvl w:ilvl="4" w:tplc="34090019" w:tentative="1">
+      <w:start w:val="1"/>
+      <w:numFmt w:val="lowerLetter"/>
+      <w:lvlText w:val="%5."/>
+      <w:lvlJc w:val="left"/>
+      <w:pPr>
+        <w:ind w:left="3600" w:hanging="360"/>
+      </w:pPr>
+    </w:lvl>
+    <w:lvl w:ilvl="5" w:tplc="3409001B" w:tentative="1">
+      <w:start w:val="1"/>
+      <w:numFmt w:val="lowerRoman"/>
+      <w:lvlText w:val="%6."/>
+      <w:lvlJc w:val="right"/>
+      <w:pPr>
+        <w:ind w:left="4320" w:hanging="180"/>
+      </w:pPr>
+    </w:lvl>
+    <w:lvl w:ilvl="6" w:tplc="3409000F" w:tentative="1">
+      <w:start w:val="1"/>
+      <w:numFmt w:val="decimal"/>
+      <w:lvlText w:val="%7."/>
+      <w:lvlJc w:val="left"/>
+      <w:pPr>
+        <w:ind w:left="5040" w:hanging="360"/>
+      </w:pPr>
+    </w:lvl>
+    <w:lvl w:ilvl="7" w:tplc="34090019" w:tentative="1">
+      <w:start w:val="1"/>
+      <w:numFmt w:val="lowerLetter"/>
+      <w:lvlText w:val="%8."/>
+      <w:lvlJc w:val="left"/>
+      <w:pPr>
+        <w:ind w:left="5760" w:hanging="360"/>
+      </w:pPr>
+    </w:lvl>
+    <w:lvl w:ilvl="8" w:tplc="3409001B" w:tentative="1">
+      <w:start w:val="1"/>
+      <w:numFmt w:val="lowerRoman"/>
+      <w:lvlText w:val="%9."/>
+      <w:lvlJc w:val="right"/>
+      <w:pPr>
+        <w:ind w:left="6480" w:hanging="180"/>
+      </w:pPr>
+    </w:lvl>
+  </w:abstractNum>
+  <w:abstractNum w:abstractNumId="2" w15:restartNumberingAfterBreak="0">
     <w:nsid w:val="76835B55"/>
     <w:multiLevelType w:val="hybridMultilevel"/>
     <w:tmpl w:val="11E6E552"/>
@@ -265,13 +808,19 @@
     </w:lvl>
   </w:abstractNum>
   <w:num w:numId="1">
+    <w:abstractNumId w:val="2"/>
+  </w:num>
+  <w:num w:numId="2">
     <w:abstractNumId w:val="0"/>
+  </w:num>
+  <w:num w:numId="3">
+    <w:abstractNumId w:val="1"/>
   </w:num>
 </w:numbering>
 </file>
 
 <file path=word/styles.xml><?xml version="1.0" encoding="utf-8"?>
-<w:styles xmlns:mc="http://schemas.openxmlformats.org/markup-compatibility/2006" xmlns:r="http://schemas.openxmlformats.org/officeDocument/2006/relationships" xmlns:w="http://schemas.openxmlformats.org/wordprocessingml/2006/main" xmlns:w14="http://schemas.microsoft.com/office/word/2010/wordml" xmlns:w15="http://schemas.microsoft.com/office/word/2012/wordml" xmlns:w16cid="http://schemas.microsoft.com/office/word/2016/wordml/cid" xmlns:w16se="http://schemas.microsoft.com/office/word/2015/wordml/symex" mc:Ignorable="w14 w15 w16se w16cid">
+<w:styles xmlns:mc="http://schemas.openxmlformats.org/markup-compatibility/2006" xmlns:r="http://schemas.openxmlformats.org/officeDocument/2006/relationships" xmlns:w="http://schemas.openxmlformats.org/wordprocessingml/2006/main" xmlns:w14="http://schemas.microsoft.com/office/word/2010/wordml" xmlns:w15="http://schemas.microsoft.com/office/word/2012/wordml" xmlns:w16se="http://schemas.microsoft.com/office/word/2015/wordml/symex" mc:Ignorable="w14 w15 w16se">
   <w:docDefaults>
     <w:rPrDefault>
       <w:rPr>
@@ -287,7 +836,7 @@
       </w:pPr>
     </w:pPrDefault>
   </w:docDefaults>
-  <w:latentStyles w:defLockedState="0" w:defUIPriority="99" w:defSemiHidden="0" w:defUnhideWhenUsed="0" w:defQFormat="0" w:count="375">
+  <w:latentStyles w:defLockedState="0" w:defUIPriority="99" w:defSemiHidden="0" w:defUnhideWhenUsed="0" w:defQFormat="0" w:count="371">
     <w:lsdException w:name="Normal" w:uiPriority="0" w:qFormat="1"/>
     <w:lsdException w:name="heading 1" w:uiPriority="9" w:qFormat="1"/>
     <w:lsdException w:name="heading 2" w:semiHidden="1" w:uiPriority="9" w:unhideWhenUsed="1" w:qFormat="1"/>
@@ -393,6 +942,7 @@
     <w:lsdException w:name="HTML Sample" w:semiHidden="1" w:unhideWhenUsed="1"/>
     <w:lsdException w:name="HTML Typewriter" w:semiHidden="1" w:unhideWhenUsed="1"/>
     <w:lsdException w:name="HTML Variable" w:semiHidden="1" w:unhideWhenUsed="1"/>
+    <w:lsdException w:name="Normal Table" w:semiHidden="1" w:unhideWhenUsed="1"/>
     <w:lsdException w:name="annotation subject" w:semiHidden="1" w:unhideWhenUsed="1"/>
     <w:lsdException w:name="No List" w:semiHidden="1" w:unhideWhenUsed="1"/>
     <w:lsdException w:name="Outline List 1" w:semiHidden="1" w:unhideWhenUsed="1"/>
@@ -436,8 +986,10 @@
     <w:lsdException w:name="Table Elegant" w:semiHidden="1" w:unhideWhenUsed="1"/>
     <w:lsdException w:name="Table Professional" w:semiHidden="1" w:unhideWhenUsed="1"/>
     <w:lsdException w:name="Table Subtle 1" w:semiHidden="1" w:unhideWhenUsed="1"/>
+    <w:lsdException w:name="Table Subtle 2" w:semiHidden="1" w:unhideWhenUsed="1"/>
     <w:lsdException w:name="Table Web 1" w:semiHidden="1" w:unhideWhenUsed="1"/>
     <w:lsdException w:name="Table Web 2" w:semiHidden="1" w:unhideWhenUsed="1"/>
+    <w:lsdException w:name="Table Web 3" w:semiHidden="1" w:unhideWhenUsed="1"/>
     <w:lsdException w:name="Balloon Text" w:semiHidden="1" w:unhideWhenUsed="1"/>
     <w:lsdException w:name="Table Grid" w:uiPriority="39"/>
     <w:lsdException w:name="Table Theme" w:semiHidden="1" w:unhideWhenUsed="1"/>
@@ -656,10 +1208,6 @@
     <w:lsdException w:name="List Table 5 Dark Accent 6" w:uiPriority="50"/>
     <w:lsdException w:name="List Table 6 Colorful Accent 6" w:uiPriority="51"/>
     <w:lsdException w:name="List Table 7 Colorful Accent 6" w:uiPriority="52"/>
-    <w:lsdException w:name="Mention" w:semiHidden="1" w:unhideWhenUsed="1"/>
-    <w:lsdException w:name="Smart Hyperlink" w:semiHidden="1" w:unhideWhenUsed="1"/>
-    <w:lsdException w:name="Hashtag" w:semiHidden="1" w:unhideWhenUsed="1"/>
-    <w:lsdException w:name="Unresolved Mention" w:semiHidden="1" w:unhideWhenUsed="1"/>
   </w:latentStyles>
   <w:style w:type="paragraph" w:default="1" w:styleId="Normal">
     <w:name w:val="Normal"/>

</xml_diff>